<commit_message>
[chenting]:change readme.md to readme.txt
</commit_message>
<xml_diff>
--- a/answer.docx
+++ b/answer.docx
@@ -653,6 +653,7 @@
         <w:pageBreakBefore w:val="0"/>
         <w:widowControl w:val="0"/>
         <w:numPr>
+          <w:ilvl w:val="0"/>
           <w:numId w:val="0"/>
         </w:numPr>
         <w:kinsoku/>
@@ -687,6 +688,7 @@
         <w:pageBreakBefore w:val="0"/>
         <w:widowControl w:val="0"/>
         <w:numPr>
+          <w:ilvl w:val="0"/>
           <w:numId w:val="0"/>
         </w:numPr>
         <w:kinsoku/>
@@ -756,6 +758,10 @@
         <w:keepLines w:val="0"/>
         <w:pageBreakBefore w:val="0"/>
         <w:widowControl w:val="0"/>
+        <w:numPr>
+          <w:ilvl w:val="0"/>
+          <w:numId w:val="1"/>
+        </w:numPr>
         <w:kinsoku/>
         <w:wordWrap/>
         <w:overflowPunct/>
@@ -766,29 +772,723 @@
         <w:adjustRightInd/>
         <w:snapToGrid/>
         <w:spacing w:before="469" w:beforeLines="150" w:after="469" w:afterLines="150" w:line="240" w:lineRule="auto"/>
-        <w:textAlignment w:val="auto"/>
-        <w:rPr>
-          <w:sz w:val="24"/>
-          <w:szCs w:val="24"/>
-        </w:rPr>
-      </w:pPr>
-      <w:r>
-        <w:rPr>
-          <w:rFonts w:hint="eastAsia"/>
-          <w:sz w:val="24"/>
-          <w:szCs w:val="24"/>
-          <w:lang w:val="en-US" w:eastAsia="zh-CN"/>
-        </w:rPr>
-        <w:t>3、</w:t>
-      </w:r>
-      <w:r>
+        <w:ind w:left="0" w:leftChars="0" w:firstLine="0" w:firstLineChars="0"/>
+        <w:textAlignment w:val="auto"/>
         <w:rPr>
           <w:rFonts w:hint="default"/>
           <w:sz w:val="24"/>
           <w:szCs w:val="24"/>
         </w:rPr>
+      </w:pPr>
+      <w:r>
+        <w:rPr>
+          <w:rFonts w:hint="default"/>
+          <w:sz w:val="24"/>
+          <w:szCs w:val="24"/>
+        </w:rPr>
         <w:t>当不在同一个地方的两个开发人员需要pair着完成同一个故事卡内容的开发，如何交替使用每个人的电脑进行协同开发？请写出这个过程中所涉及的 git 命令。例如：在 tdd 的过程中，一个人先在自己的机子上写了测试，然后另一个人需要在自己机子上依据测试来写实现。(提示：可以新建一个协同开发分支，分别提交然后拉取的方式，进行协调工作)</w:t>
       </w:r>
+    </w:p>
+    <w:p>
+      <w:pPr>
+        <w:keepNext w:val="0"/>
+        <w:keepLines w:val="0"/>
+        <w:pageBreakBefore w:val="0"/>
+        <w:widowControl w:val="0"/>
+        <w:numPr>
+          <w:numId w:val="0"/>
+        </w:numPr>
+        <w:kinsoku/>
+        <w:wordWrap/>
+        <w:overflowPunct/>
+        <w:topLinePunct w:val="0"/>
+        <w:autoSpaceDE/>
+        <w:autoSpaceDN/>
+        <w:bidi w:val="0"/>
+        <w:adjustRightInd/>
+        <w:snapToGrid/>
+        <w:spacing w:before="469" w:beforeLines="150" w:after="469" w:afterLines="150" w:line="240" w:lineRule="auto"/>
+        <w:ind w:leftChars="0" w:firstLine="420" w:firstLineChars="0"/>
+        <w:textAlignment w:val="auto"/>
+        <w:rPr>
+          <w:rFonts w:hint="eastAsia"/>
+          <w:sz w:val="24"/>
+          <w:szCs w:val="24"/>
+          <w:lang w:eastAsia="zh-CN"/>
+        </w:rPr>
+      </w:pPr>
+      <w:r>
+        <w:rPr>
+          <w:rFonts w:hint="eastAsia"/>
+          <w:sz w:val="24"/>
+          <w:szCs w:val="24"/>
+          <w:lang w:val="en-US" w:eastAsia="zh-CN"/>
+        </w:rPr>
+        <w:t>假设有A和B两个人进行开发，A的工作目录为pair_a，B的工作目录为pair_b，A负责写测试，B负责</w:t>
+      </w:r>
+      <w:r>
+        <w:rPr>
+          <w:rFonts w:hint="default"/>
+          <w:sz w:val="24"/>
+          <w:szCs w:val="24"/>
+        </w:rPr>
+        <w:t>依据测试来写实现</w:t>
+      </w:r>
+      <w:r>
+        <w:rPr>
+          <w:rFonts w:hint="eastAsia"/>
+          <w:sz w:val="24"/>
+          <w:szCs w:val="24"/>
+          <w:lang w:eastAsia="zh-CN"/>
+        </w:rPr>
+        <w:t>。</w:t>
+      </w:r>
+    </w:p>
+    <w:p>
+      <w:pPr>
+        <w:keepNext w:val="0"/>
+        <w:keepLines w:val="0"/>
+        <w:pageBreakBefore w:val="0"/>
+        <w:widowControl w:val="0"/>
+        <w:numPr>
+          <w:ilvl w:val="0"/>
+          <w:numId w:val="0"/>
+        </w:numPr>
+        <w:kinsoku/>
+        <w:wordWrap/>
+        <w:overflowPunct/>
+        <w:topLinePunct w:val="0"/>
+        <w:autoSpaceDE/>
+        <w:autoSpaceDN/>
+        <w:bidi w:val="0"/>
+        <w:adjustRightInd/>
+        <w:snapToGrid/>
+        <w:spacing w:before="469" w:beforeLines="150" w:after="469" w:afterLines="150" w:line="240" w:lineRule="auto"/>
+        <w:ind w:leftChars="0" w:firstLine="420" w:firstLineChars="0"/>
+        <w:jc w:val="left"/>
+        <w:textAlignment w:val="auto"/>
+      </w:pPr>
+      <w:r>
+        <w:rPr>
+          <w:rFonts w:hint="eastAsia"/>
+          <w:sz w:val="24"/>
+          <w:szCs w:val="24"/>
+          <w:lang w:val="en-US" w:eastAsia="zh-CN"/>
+        </w:rPr>
+        <w:t>现在A创建pair分支，新建story文件并写好测试，将分支pair推送到远程生成远程的pair分支</w:t>
+      </w:r>
+      <w:r>
+        <w:drawing>
+          <wp:inline distT="0" distB="0" distL="114300" distR="114300">
+            <wp:extent cx="5272405" cy="2090420"/>
+            <wp:effectExtent l="0" t="0" r="6350" b="3810"/>
+            <wp:docPr id="1" name="图片 1"/>
+            <wp:cNvGraphicFramePr>
+              <a:graphicFrameLocks xmlns:a="http://schemas.openxmlformats.org/drawingml/2006/main" noChangeAspect="1"/>
+            </wp:cNvGraphicFramePr>
+            <a:graphic xmlns:a="http://schemas.openxmlformats.org/drawingml/2006/main">
+              <a:graphicData uri="http://schemas.openxmlformats.org/drawingml/2006/picture">
+                <pic:pic xmlns:pic="http://schemas.openxmlformats.org/drawingml/2006/picture">
+                  <pic:nvPicPr>
+                    <pic:cNvPr id="1" name="图片 1"/>
+                    <pic:cNvPicPr>
+                      <a:picLocks noChangeAspect="1"/>
+                    </pic:cNvPicPr>
+                  </pic:nvPicPr>
+                  <pic:blipFill>
+                    <a:blip r:embed="rId8"/>
+                    <a:stretch>
+                      <a:fillRect/>
+                    </a:stretch>
+                  </pic:blipFill>
+                  <pic:spPr>
+                    <a:xfrm>
+                      <a:off x="0" y="0"/>
+                      <a:ext cx="5272405" cy="2090420"/>
+                    </a:xfrm>
+                    <a:prstGeom prst="rect">
+                      <a:avLst/>
+                    </a:prstGeom>
+                    <a:noFill/>
+                    <a:ln>
+                      <a:noFill/>
+                    </a:ln>
+                  </pic:spPr>
+                </pic:pic>
+              </a:graphicData>
+            </a:graphic>
+          </wp:inline>
+        </w:drawing>
+      </w:r>
+    </w:p>
+    <w:p>
+      <w:pPr>
+        <w:keepNext w:val="0"/>
+        <w:keepLines w:val="0"/>
+        <w:pageBreakBefore w:val="0"/>
+        <w:widowControl w:val="0"/>
+        <w:numPr>
+          <w:ilvl w:val="0"/>
+          <w:numId w:val="0"/>
+        </w:numPr>
+        <w:kinsoku/>
+        <w:wordWrap/>
+        <w:overflowPunct/>
+        <w:topLinePunct w:val="0"/>
+        <w:autoSpaceDE/>
+        <w:autoSpaceDN/>
+        <w:bidi w:val="0"/>
+        <w:adjustRightInd/>
+        <w:snapToGrid/>
+        <w:spacing w:before="469" w:beforeLines="150" w:after="469" w:afterLines="150" w:line="240" w:lineRule="auto"/>
+        <w:ind w:leftChars="0" w:firstLine="420" w:firstLineChars="0"/>
+        <w:jc w:val="left"/>
+        <w:textAlignment w:val="auto"/>
+        <w:rPr>
+          <w:rFonts w:hint="eastAsia"/>
+          <w:lang w:val="en-US" w:eastAsia="zh-CN"/>
+        </w:rPr>
+      </w:pPr>
+      <w:r>
+        <w:rPr>
+          <w:rFonts w:hint="eastAsia"/>
+          <w:lang w:val="en-US" w:eastAsia="zh-CN"/>
+        </w:rPr>
+        <w:t>将本地的修改提交到远程pair分支，在提交之前需要与远程分支先建立链接</w:t>
+      </w:r>
+    </w:p>
+    <w:p>
+      <w:pPr>
+        <w:keepNext w:val="0"/>
+        <w:keepLines w:val="0"/>
+        <w:pageBreakBefore w:val="0"/>
+        <w:widowControl w:val="0"/>
+        <w:numPr>
+          <w:ilvl w:val="0"/>
+          <w:numId w:val="0"/>
+        </w:numPr>
+        <w:kinsoku/>
+        <w:wordWrap/>
+        <w:overflowPunct/>
+        <w:topLinePunct w:val="0"/>
+        <w:autoSpaceDE/>
+        <w:autoSpaceDN/>
+        <w:bidi w:val="0"/>
+        <w:adjustRightInd/>
+        <w:snapToGrid/>
+        <w:spacing w:before="469" w:beforeLines="150" w:after="469" w:afterLines="150" w:line="240" w:lineRule="auto"/>
+        <w:ind w:leftChars="0" w:firstLine="420" w:firstLineChars="0"/>
+        <w:jc w:val="left"/>
+        <w:textAlignment w:val="auto"/>
+        <w:rPr>
+          <w:rFonts w:hint="default"/>
+          <w:lang w:val="en-US" w:eastAsia="zh-CN"/>
+        </w:rPr>
+      </w:pPr>
+      <w:r>
+        <w:drawing>
+          <wp:inline distT="0" distB="0" distL="114300" distR="114300">
+            <wp:extent cx="5272405" cy="3164840"/>
+            <wp:effectExtent l="0" t="0" r="6350" b="8890"/>
+            <wp:docPr id="9" name="图片 4"/>
+            <wp:cNvGraphicFramePr>
+              <a:graphicFrameLocks xmlns:a="http://schemas.openxmlformats.org/drawingml/2006/main" noChangeAspect="1"/>
+            </wp:cNvGraphicFramePr>
+            <a:graphic xmlns:a="http://schemas.openxmlformats.org/drawingml/2006/main">
+              <a:graphicData uri="http://schemas.openxmlformats.org/drawingml/2006/picture">
+                <pic:pic xmlns:pic="http://schemas.openxmlformats.org/drawingml/2006/picture">
+                  <pic:nvPicPr>
+                    <pic:cNvPr id="9" name="图片 4"/>
+                    <pic:cNvPicPr>
+                      <a:picLocks noChangeAspect="1"/>
+                    </pic:cNvPicPr>
+                  </pic:nvPicPr>
+                  <pic:blipFill>
+                    <a:blip r:embed="rId9"/>
+                    <a:stretch>
+                      <a:fillRect/>
+                    </a:stretch>
+                  </pic:blipFill>
+                  <pic:spPr>
+                    <a:xfrm>
+                      <a:off x="0" y="0"/>
+                      <a:ext cx="5272405" cy="3164840"/>
+                    </a:xfrm>
+                    <a:prstGeom prst="rect">
+                      <a:avLst/>
+                    </a:prstGeom>
+                    <a:noFill/>
+                    <a:ln>
+                      <a:noFill/>
+                    </a:ln>
+                  </pic:spPr>
+                </pic:pic>
+              </a:graphicData>
+            </a:graphic>
+          </wp:inline>
+        </w:drawing>
+      </w:r>
+    </w:p>
+    <w:p>
+      <w:pPr>
+        <w:keepNext w:val="0"/>
+        <w:keepLines w:val="0"/>
+        <w:pageBreakBefore w:val="0"/>
+        <w:widowControl w:val="0"/>
+        <w:numPr>
+          <w:numId w:val="0"/>
+        </w:numPr>
+        <w:kinsoku/>
+        <w:wordWrap/>
+        <w:overflowPunct/>
+        <w:topLinePunct w:val="0"/>
+        <w:autoSpaceDE/>
+        <w:autoSpaceDN/>
+        <w:bidi w:val="0"/>
+        <w:adjustRightInd/>
+        <w:snapToGrid/>
+        <w:spacing w:before="469" w:beforeLines="150" w:after="469" w:afterLines="150" w:line="240" w:lineRule="auto"/>
+        <w:ind w:leftChars="0" w:firstLine="420" w:firstLineChars="0"/>
+        <w:textAlignment w:val="auto"/>
+      </w:pPr>
+    </w:p>
+    <w:p>
+      <w:pPr>
+        <w:keepNext w:val="0"/>
+        <w:keepLines w:val="0"/>
+        <w:pageBreakBefore w:val="0"/>
+        <w:widowControl w:val="0"/>
+        <w:numPr>
+          <w:numId w:val="0"/>
+        </w:numPr>
+        <w:kinsoku/>
+        <w:wordWrap/>
+        <w:overflowPunct/>
+        <w:topLinePunct w:val="0"/>
+        <w:autoSpaceDE/>
+        <w:autoSpaceDN/>
+        <w:bidi w:val="0"/>
+        <w:adjustRightInd/>
+        <w:snapToGrid/>
+        <w:spacing w:before="469" w:beforeLines="150" w:after="469" w:afterLines="150" w:line="240" w:lineRule="auto"/>
+        <w:ind w:leftChars="0" w:firstLine="420" w:firstLineChars="0"/>
+        <w:textAlignment w:val="auto"/>
+        <w:rPr>
+          <w:rFonts w:hint="eastAsia"/>
+          <w:lang w:val="en-US" w:eastAsia="zh-CN"/>
+        </w:rPr>
+      </w:pPr>
+      <w:r>
+        <w:rPr>
+          <w:rFonts w:hint="eastAsia"/>
+          <w:lang w:val="en-US" w:eastAsia="zh-CN"/>
+        </w:rPr>
+        <w:t>然后B在本地新建pair分支，pull远程的更新到本地，并于远程pair分支建立链接，</w:t>
+      </w:r>
+    </w:p>
+    <w:p>
+      <w:pPr>
+        <w:keepNext w:val="0"/>
+        <w:keepLines w:val="0"/>
+        <w:pageBreakBefore w:val="0"/>
+        <w:widowControl w:val="0"/>
+        <w:numPr>
+          <w:numId w:val="0"/>
+        </w:numPr>
+        <w:kinsoku/>
+        <w:wordWrap/>
+        <w:overflowPunct/>
+        <w:topLinePunct w:val="0"/>
+        <w:autoSpaceDE/>
+        <w:autoSpaceDN/>
+        <w:bidi w:val="0"/>
+        <w:adjustRightInd/>
+        <w:snapToGrid/>
+        <w:spacing w:before="469" w:beforeLines="150" w:after="469" w:afterLines="150" w:line="240" w:lineRule="auto"/>
+        <w:ind w:leftChars="0" w:firstLine="420" w:firstLineChars="0"/>
+        <w:textAlignment w:val="auto"/>
+      </w:pPr>
+      <w:r>
+        <w:drawing>
+          <wp:inline distT="0" distB="0" distL="114300" distR="114300">
+            <wp:extent cx="5268595" cy="413385"/>
+            <wp:effectExtent l="0" t="0" r="10160" b="7620"/>
+            <wp:docPr id="7" name="图片 2"/>
+            <wp:cNvGraphicFramePr>
+              <a:graphicFrameLocks xmlns:a="http://schemas.openxmlformats.org/drawingml/2006/main" noChangeAspect="1"/>
+            </wp:cNvGraphicFramePr>
+            <a:graphic xmlns:a="http://schemas.openxmlformats.org/drawingml/2006/main">
+              <a:graphicData uri="http://schemas.openxmlformats.org/drawingml/2006/picture">
+                <pic:pic xmlns:pic="http://schemas.openxmlformats.org/drawingml/2006/picture">
+                  <pic:nvPicPr>
+                    <pic:cNvPr id="7" name="图片 2"/>
+                    <pic:cNvPicPr>
+                      <a:picLocks noChangeAspect="1"/>
+                    </pic:cNvPicPr>
+                  </pic:nvPicPr>
+                  <pic:blipFill>
+                    <a:blip r:embed="rId10"/>
+                    <a:stretch>
+                      <a:fillRect/>
+                    </a:stretch>
+                  </pic:blipFill>
+                  <pic:spPr>
+                    <a:xfrm>
+                      <a:off x="0" y="0"/>
+                      <a:ext cx="5268595" cy="413385"/>
+                    </a:xfrm>
+                    <a:prstGeom prst="rect">
+                      <a:avLst/>
+                    </a:prstGeom>
+                    <a:noFill/>
+                    <a:ln>
+                      <a:noFill/>
+                    </a:ln>
+                  </pic:spPr>
+                </pic:pic>
+              </a:graphicData>
+            </a:graphic>
+          </wp:inline>
+        </w:drawing>
+      </w:r>
+    </w:p>
+    <w:p>
+      <w:pPr>
+        <w:keepNext w:val="0"/>
+        <w:keepLines w:val="0"/>
+        <w:pageBreakBefore w:val="0"/>
+        <w:widowControl w:val="0"/>
+        <w:numPr>
+          <w:numId w:val="0"/>
+        </w:numPr>
+        <w:kinsoku/>
+        <w:wordWrap/>
+        <w:overflowPunct/>
+        <w:topLinePunct w:val="0"/>
+        <w:autoSpaceDE/>
+        <w:autoSpaceDN/>
+        <w:bidi w:val="0"/>
+        <w:adjustRightInd/>
+        <w:snapToGrid/>
+        <w:spacing w:before="469" w:beforeLines="150" w:after="469" w:afterLines="150" w:line="240" w:lineRule="auto"/>
+        <w:ind w:leftChars="0" w:firstLine="420" w:firstLineChars="0"/>
+        <w:textAlignment w:val="auto"/>
+      </w:pPr>
+      <w:r>
+        <w:drawing>
+          <wp:inline distT="0" distB="0" distL="114300" distR="114300">
+            <wp:extent cx="5272405" cy="2451100"/>
+            <wp:effectExtent l="0" t="0" r="6350" b="10160"/>
+            <wp:docPr id="8" name="图片 3"/>
+            <wp:cNvGraphicFramePr>
+              <a:graphicFrameLocks xmlns:a="http://schemas.openxmlformats.org/drawingml/2006/main" noChangeAspect="1"/>
+            </wp:cNvGraphicFramePr>
+            <a:graphic xmlns:a="http://schemas.openxmlformats.org/drawingml/2006/main">
+              <a:graphicData uri="http://schemas.openxmlformats.org/drawingml/2006/picture">
+                <pic:pic xmlns:pic="http://schemas.openxmlformats.org/drawingml/2006/picture">
+                  <pic:nvPicPr>
+                    <pic:cNvPr id="8" name="图片 3"/>
+                    <pic:cNvPicPr>
+                      <a:picLocks noChangeAspect="1"/>
+                    </pic:cNvPicPr>
+                  </pic:nvPicPr>
+                  <pic:blipFill>
+                    <a:blip r:embed="rId11"/>
+                    <a:stretch>
+                      <a:fillRect/>
+                    </a:stretch>
+                  </pic:blipFill>
+                  <pic:spPr>
+                    <a:xfrm>
+                      <a:off x="0" y="0"/>
+                      <a:ext cx="5272405" cy="2451100"/>
+                    </a:xfrm>
+                    <a:prstGeom prst="rect">
+                      <a:avLst/>
+                    </a:prstGeom>
+                    <a:noFill/>
+                    <a:ln>
+                      <a:noFill/>
+                    </a:ln>
+                  </pic:spPr>
+                </pic:pic>
+              </a:graphicData>
+            </a:graphic>
+          </wp:inline>
+        </w:drawing>
+      </w:r>
+    </w:p>
+    <w:p>
+      <w:pPr>
+        <w:keepNext w:val="0"/>
+        <w:keepLines w:val="0"/>
+        <w:pageBreakBefore w:val="0"/>
+        <w:widowControl w:val="0"/>
+        <w:numPr>
+          <w:numId w:val="0"/>
+        </w:numPr>
+        <w:kinsoku/>
+        <w:wordWrap/>
+        <w:overflowPunct/>
+        <w:topLinePunct w:val="0"/>
+        <w:autoSpaceDE/>
+        <w:autoSpaceDN/>
+        <w:bidi w:val="0"/>
+        <w:adjustRightInd/>
+        <w:snapToGrid/>
+        <w:spacing w:before="469" w:beforeLines="150" w:after="469" w:afterLines="150" w:line="240" w:lineRule="auto"/>
+        <w:ind w:leftChars="0" w:firstLine="420" w:firstLineChars="0"/>
+        <w:textAlignment w:val="auto"/>
+      </w:pPr>
+      <w:r>
+        <w:drawing>
+          <wp:inline distT="0" distB="0" distL="114300" distR="114300">
+            <wp:extent cx="5268595" cy="2254885"/>
+            <wp:effectExtent l="0" t="0" r="10160" b="1270"/>
+            <wp:docPr id="10" name="图片 5"/>
+            <wp:cNvGraphicFramePr>
+              <a:graphicFrameLocks xmlns:a="http://schemas.openxmlformats.org/drawingml/2006/main" noChangeAspect="1"/>
+            </wp:cNvGraphicFramePr>
+            <a:graphic xmlns:a="http://schemas.openxmlformats.org/drawingml/2006/main">
+              <a:graphicData uri="http://schemas.openxmlformats.org/drawingml/2006/picture">
+                <pic:pic xmlns:pic="http://schemas.openxmlformats.org/drawingml/2006/picture">
+                  <pic:nvPicPr>
+                    <pic:cNvPr id="10" name="图片 5"/>
+                    <pic:cNvPicPr>
+                      <a:picLocks noChangeAspect="1"/>
+                    </pic:cNvPicPr>
+                  </pic:nvPicPr>
+                  <pic:blipFill>
+                    <a:blip r:embed="rId12"/>
+                    <a:stretch>
+                      <a:fillRect/>
+                    </a:stretch>
+                  </pic:blipFill>
+                  <pic:spPr>
+                    <a:xfrm>
+                      <a:off x="0" y="0"/>
+                      <a:ext cx="5268595" cy="2254885"/>
+                    </a:xfrm>
+                    <a:prstGeom prst="rect">
+                      <a:avLst/>
+                    </a:prstGeom>
+                    <a:noFill/>
+                    <a:ln>
+                      <a:noFill/>
+                    </a:ln>
+                  </pic:spPr>
+                </pic:pic>
+              </a:graphicData>
+            </a:graphic>
+          </wp:inline>
+        </w:drawing>
+      </w:r>
+    </w:p>
+    <w:p>
+      <w:pPr>
+        <w:keepNext w:val="0"/>
+        <w:keepLines w:val="0"/>
+        <w:pageBreakBefore w:val="0"/>
+        <w:widowControl w:val="0"/>
+        <w:numPr>
+          <w:numId w:val="0"/>
+        </w:numPr>
+        <w:kinsoku/>
+        <w:wordWrap/>
+        <w:overflowPunct/>
+        <w:topLinePunct w:val="0"/>
+        <w:autoSpaceDE/>
+        <w:autoSpaceDN/>
+        <w:bidi w:val="0"/>
+        <w:adjustRightInd/>
+        <w:snapToGrid/>
+        <w:spacing w:before="469" w:beforeLines="150" w:after="469" w:afterLines="150" w:line="240" w:lineRule="auto"/>
+        <w:ind w:leftChars="0" w:firstLine="420" w:firstLineChars="0"/>
+        <w:textAlignment w:val="auto"/>
+        <w:rPr>
+          <w:rFonts w:hint="eastAsia"/>
+          <w:lang w:val="en-US" w:eastAsia="zh-CN"/>
+        </w:rPr>
+      </w:pPr>
+      <w:r>
+        <w:rPr>
+          <w:rFonts w:hint="eastAsia"/>
+          <w:lang w:val="en-US" w:eastAsia="zh-CN"/>
+        </w:rPr>
+        <w:t>然后B在story文件中写上实现再提交到远程pair分支</w:t>
+      </w:r>
+    </w:p>
+    <w:p>
+      <w:pPr>
+        <w:keepNext w:val="0"/>
+        <w:keepLines w:val="0"/>
+        <w:pageBreakBefore w:val="0"/>
+        <w:widowControl w:val="0"/>
+        <w:numPr>
+          <w:numId w:val="0"/>
+        </w:numPr>
+        <w:kinsoku/>
+        <w:wordWrap/>
+        <w:overflowPunct/>
+        <w:topLinePunct w:val="0"/>
+        <w:autoSpaceDE/>
+        <w:autoSpaceDN/>
+        <w:bidi w:val="0"/>
+        <w:adjustRightInd/>
+        <w:snapToGrid/>
+        <w:spacing w:before="469" w:beforeLines="150" w:after="469" w:afterLines="150" w:line="240" w:lineRule="auto"/>
+        <w:ind w:leftChars="0" w:firstLine="420" w:firstLineChars="0"/>
+        <w:textAlignment w:val="auto"/>
+      </w:pPr>
+      <w:r>
+        <w:drawing>
+          <wp:inline distT="0" distB="0" distL="114300" distR="114300">
+            <wp:extent cx="5269230" cy="3032125"/>
+            <wp:effectExtent l="0" t="0" r="9525" b="1270"/>
+            <wp:docPr id="12" name="图片 7"/>
+            <wp:cNvGraphicFramePr>
+              <a:graphicFrameLocks xmlns:a="http://schemas.openxmlformats.org/drawingml/2006/main" noChangeAspect="1"/>
+            </wp:cNvGraphicFramePr>
+            <a:graphic xmlns:a="http://schemas.openxmlformats.org/drawingml/2006/main">
+              <a:graphicData uri="http://schemas.openxmlformats.org/drawingml/2006/picture">
+                <pic:pic xmlns:pic="http://schemas.openxmlformats.org/drawingml/2006/picture">
+                  <pic:nvPicPr>
+                    <pic:cNvPr id="12" name="图片 7"/>
+                    <pic:cNvPicPr>
+                      <a:picLocks noChangeAspect="1"/>
+                    </pic:cNvPicPr>
+                  </pic:nvPicPr>
+                  <pic:blipFill>
+                    <a:blip r:embed="rId13"/>
+                    <a:stretch>
+                      <a:fillRect/>
+                    </a:stretch>
+                  </pic:blipFill>
+                  <pic:spPr>
+                    <a:xfrm>
+                      <a:off x="0" y="0"/>
+                      <a:ext cx="5269230" cy="3032125"/>
+                    </a:xfrm>
+                    <a:prstGeom prst="rect">
+                      <a:avLst/>
+                    </a:prstGeom>
+                    <a:noFill/>
+                    <a:ln>
+                      <a:noFill/>
+                    </a:ln>
+                  </pic:spPr>
+                </pic:pic>
+              </a:graphicData>
+            </a:graphic>
+          </wp:inline>
+        </w:drawing>
+      </w:r>
+    </w:p>
+    <w:p>
+      <w:pPr>
+        <w:keepNext w:val="0"/>
+        <w:keepLines w:val="0"/>
+        <w:pageBreakBefore w:val="0"/>
+        <w:widowControl w:val="0"/>
+        <w:numPr>
+          <w:numId w:val="0"/>
+        </w:numPr>
+        <w:kinsoku/>
+        <w:wordWrap/>
+        <w:overflowPunct/>
+        <w:topLinePunct w:val="0"/>
+        <w:autoSpaceDE/>
+        <w:autoSpaceDN/>
+        <w:bidi w:val="0"/>
+        <w:adjustRightInd/>
+        <w:snapToGrid/>
+        <w:spacing w:before="469" w:beforeLines="150" w:after="469" w:afterLines="150" w:line="240" w:lineRule="auto"/>
+        <w:ind w:leftChars="0" w:firstLine="420" w:firstLineChars="0"/>
+        <w:textAlignment w:val="auto"/>
+        <w:rPr>
+          <w:rFonts w:hint="eastAsia"/>
+          <w:lang w:val="en-US" w:eastAsia="zh-CN"/>
+        </w:rPr>
+      </w:pPr>
+      <w:r>
+        <w:rPr>
+          <w:rFonts w:hint="eastAsia"/>
+          <w:lang w:val="en-US" w:eastAsia="zh-CN"/>
+        </w:rPr>
+        <w:t>然后同理，a在继续开发之前先pull就可以看到b的实现</w:t>
+      </w:r>
+    </w:p>
+    <w:p>
+      <w:pPr>
+        <w:keepNext w:val="0"/>
+        <w:keepLines w:val="0"/>
+        <w:pageBreakBefore w:val="0"/>
+        <w:widowControl w:val="0"/>
+        <w:numPr>
+          <w:numId w:val="0"/>
+        </w:numPr>
+        <w:kinsoku/>
+        <w:wordWrap/>
+        <w:overflowPunct/>
+        <w:topLinePunct w:val="0"/>
+        <w:autoSpaceDE/>
+        <w:autoSpaceDN/>
+        <w:bidi w:val="0"/>
+        <w:adjustRightInd/>
+        <w:snapToGrid/>
+        <w:spacing w:before="469" w:beforeLines="150" w:after="469" w:afterLines="150" w:line="240" w:lineRule="auto"/>
+        <w:ind w:leftChars="0" w:firstLine="420" w:firstLineChars="0"/>
+        <w:textAlignment w:val="auto"/>
+        <w:rPr>
+          <w:rFonts w:hint="default"/>
+          <w:lang w:val="en-US" w:eastAsia="zh-CN"/>
+        </w:rPr>
+      </w:pPr>
+      <w:r>
+        <w:drawing>
+          <wp:inline distT="0" distB="0" distL="114300" distR="114300">
+            <wp:extent cx="5271135" cy="2387600"/>
+            <wp:effectExtent l="0" t="0" r="7620" b="8890"/>
+            <wp:docPr id="13" name="图片 8"/>
+            <wp:cNvGraphicFramePr>
+              <a:graphicFrameLocks xmlns:a="http://schemas.openxmlformats.org/drawingml/2006/main" noChangeAspect="1"/>
+            </wp:cNvGraphicFramePr>
+            <a:graphic xmlns:a="http://schemas.openxmlformats.org/drawingml/2006/main">
+              <a:graphicData uri="http://schemas.openxmlformats.org/drawingml/2006/picture">
+                <pic:pic xmlns:pic="http://schemas.openxmlformats.org/drawingml/2006/picture">
+                  <pic:nvPicPr>
+                    <pic:cNvPr id="13" name="图片 8"/>
+                    <pic:cNvPicPr>
+                      <a:picLocks noChangeAspect="1"/>
+                    </pic:cNvPicPr>
+                  </pic:nvPicPr>
+                  <pic:blipFill>
+                    <a:blip r:embed="rId14"/>
+                    <a:stretch>
+                      <a:fillRect/>
+                    </a:stretch>
+                  </pic:blipFill>
+                  <pic:spPr>
+                    <a:xfrm>
+                      <a:off x="0" y="0"/>
+                      <a:ext cx="5271135" cy="2387600"/>
+                    </a:xfrm>
+                    <a:prstGeom prst="rect">
+                      <a:avLst/>
+                    </a:prstGeom>
+                    <a:noFill/>
+                    <a:ln>
+                      <a:noFill/>
+                    </a:ln>
+                  </pic:spPr>
+                </pic:pic>
+              </a:graphicData>
+            </a:graphic>
+          </wp:inline>
+        </w:drawing>
+      </w:r>
+      <w:bookmarkStart w:id="0" w:name="_GoBack"/>
+      <w:bookmarkEnd w:id="0"/>
     </w:p>
     <w:p>
       <w:pPr>
@@ -911,7 +1611,7 @@
                     </pic:cNvPicPr>
                   </pic:nvPicPr>
                   <pic:blipFill>
-                    <a:blip r:embed="rId8"/>
+                    <a:blip r:embed="rId15"/>
                     <a:stretch>
                       <a:fillRect/>
                     </a:stretch>
@@ -935,8 +1635,6 @@
           </wp:inline>
         </w:drawing>
       </w:r>
-      <w:bookmarkStart w:id="0" w:name="_GoBack"/>
-      <w:bookmarkEnd w:id="0"/>
     </w:p>
     <w:p>
       <w:pPr>

</xml_diff>